<commit_message>
Project Proposal Final doc minor changes
</commit_message>
<xml_diff>
--- a/documents/Project Proposal Final.docx
+++ b/documents/Project Proposal Final.docx
@@ -61,7 +61,7 @@
             <v:imagedata r:id="rId8" o:title=""/>
             <w10:wrap type="topAndBottom"/>
           </v:shape>
-          <o:OLEObject Type="Embed" ProgID="PBrush" ShapeID="_x0000_s1027" DrawAspect="Content" ObjectID="_1563997982" r:id="rId9"/>
+          <o:OLEObject Type="Embed" ProgID="PBrush" ShapeID="_x0000_s1027" DrawAspect="Content" ObjectID="_1563999095" r:id="rId9"/>
         </w:object>
       </w:r>
     </w:p>
@@ -669,6 +669,7 @@
         </w:rPr>
         <w:t xml:space="preserve"> </w:t>
       </w:r>
+      <w:proofErr w:type="spellStart"/>
       <w:r>
         <w:rPr>
           <w:rFonts w:ascii="Times New Roman" w:hAnsi="Times New Roman" w:cs="Times New Roman"/>
@@ -676,7 +677,17 @@
           <w:sz w:val="28"/>
           <w:szCs w:val="28"/>
         </w:rPr>
-        <w:t>Bimali Y.M.Y.</w:t>
+        <w:t>Bimali</w:t>
+      </w:r>
+      <w:proofErr w:type="spellEnd"/>
+      <w:r>
+        <w:rPr>
+          <w:rFonts w:ascii="Times New Roman" w:hAnsi="Times New Roman" w:cs="Times New Roman"/>
+          <w:color w:val="auto"/>
+          <w:sz w:val="28"/>
+          <w:szCs w:val="28"/>
+        </w:rPr>
+        <w:t xml:space="preserve"> Y.M.Y.</w:t>
       </w:r>
     </w:p>
     <w:p>
@@ -797,6 +808,7 @@
         </w:rPr>
         <w:t xml:space="preserve"> </w:t>
       </w:r>
+      <w:proofErr w:type="spellStart"/>
       <w:r>
         <w:rPr>
           <w:rFonts w:ascii="Times New Roman" w:hAnsi="Times New Roman" w:cs="Times New Roman"/>
@@ -804,8 +816,20 @@
           <w:sz w:val="28"/>
           <w:szCs w:val="28"/>
         </w:rPr>
-        <w:t>H.S.K.Wijesekara</w:t>
-      </w:r>
+        <w:t>H.S.</w:t>
+      </w:r>
+      <w:proofErr w:type="gramStart"/>
+      <w:r>
+        <w:rPr>
+          <w:rFonts w:ascii="Times New Roman" w:hAnsi="Times New Roman" w:cs="Times New Roman"/>
+          <w:color w:val="auto"/>
+          <w:sz w:val="28"/>
+          <w:szCs w:val="28"/>
+        </w:rPr>
+        <w:t>K.Wijesekara</w:t>
+      </w:r>
+      <w:proofErr w:type="spellEnd"/>
+      <w:proofErr w:type="gramEnd"/>
     </w:p>
     <w:p>
       <w:pPr>
@@ -852,6 +876,7 @@
         </w:rPr>
         <w:t xml:space="preserve"> </w:t>
       </w:r>
+      <w:proofErr w:type="spellStart"/>
       <w:r>
         <w:rPr>
           <w:rFonts w:ascii="Times New Roman" w:hAnsi="Times New Roman" w:cs="Times New Roman"/>
@@ -859,8 +884,20 @@
           <w:sz w:val="28"/>
           <w:szCs w:val="28"/>
         </w:rPr>
-        <w:t>U.S.O.Vindula</w:t>
-      </w:r>
+        <w:t>U.S.</w:t>
+      </w:r>
+      <w:proofErr w:type="gramStart"/>
+      <w:r>
+        <w:rPr>
+          <w:rFonts w:ascii="Times New Roman" w:hAnsi="Times New Roman" w:cs="Times New Roman"/>
+          <w:color w:val="auto"/>
+          <w:sz w:val="28"/>
+          <w:szCs w:val="28"/>
+        </w:rPr>
+        <w:t>O.Vindula</w:t>
+      </w:r>
+      <w:proofErr w:type="spellEnd"/>
+      <w:proofErr w:type="gramEnd"/>
     </w:p>
     <w:p>
       <w:pPr>
@@ -907,6 +944,7 @@
         </w:rPr>
         <w:t xml:space="preserve"> </w:t>
       </w:r>
+      <w:proofErr w:type="spellStart"/>
       <w:r>
         <w:rPr>
           <w:rFonts w:ascii="Times New Roman" w:hAnsi="Times New Roman" w:cs="Times New Roman"/>
@@ -914,8 +952,20 @@
           <w:sz w:val="28"/>
           <w:szCs w:val="28"/>
         </w:rPr>
-        <w:t>L.L.K.S.Lokuge</w:t>
-      </w:r>
+        <w:t>L.L.K.</w:t>
+      </w:r>
+      <w:proofErr w:type="gramStart"/>
+      <w:r>
+        <w:rPr>
+          <w:rFonts w:ascii="Times New Roman" w:hAnsi="Times New Roman" w:cs="Times New Roman"/>
+          <w:color w:val="auto"/>
+          <w:sz w:val="28"/>
+          <w:szCs w:val="28"/>
+        </w:rPr>
+        <w:t>S.Lokuge</w:t>
+      </w:r>
+      <w:proofErr w:type="spellEnd"/>
+      <w:proofErr w:type="gramEnd"/>
     </w:p>
     <w:p>
       <w:pPr>
@@ -1046,7 +1096,27 @@
           <w:sz w:val="22"/>
           <w:szCs w:val="22"/>
         </w:rPr>
-        <w:t>Ms. Yashodhya Wijesinghe</w:t>
+        <w:t xml:space="preserve">Ms. </w:t>
+      </w:r>
+      <w:proofErr w:type="spellStart"/>
+      <w:r>
+        <w:rPr>
+          <w:rFonts w:ascii="Times New Roman" w:hAnsi="Times New Roman" w:cs="Times New Roman"/>
+          <w:color w:val="auto"/>
+          <w:sz w:val="22"/>
+          <w:szCs w:val="22"/>
+        </w:rPr>
+        <w:t>Yashodhya</w:t>
+      </w:r>
+      <w:proofErr w:type="spellEnd"/>
+      <w:r>
+        <w:rPr>
+          <w:rFonts w:ascii="Times New Roman" w:hAnsi="Times New Roman" w:cs="Times New Roman"/>
+          <w:color w:val="auto"/>
+          <w:sz w:val="22"/>
+          <w:szCs w:val="22"/>
+        </w:rPr>
+        <w:t xml:space="preserve"> Wijesinghe</w:t>
       </w:r>
     </w:p>
     <w:p>
@@ -1065,7 +1135,6 @@
     </w:p>
     <w:p>
       <w:pPr>
-        <w:pStyle w:val="Heading2Char"/>
         <w:ind w:left="360"/>
         <w:jc w:val="center"/>
       </w:pPr>
@@ -1106,6 +1175,14 @@
     </w:p>
     <w:sdt>
       <w:sdtPr>
+        <w:rPr>
+          <w:rFonts w:ascii="Times New Roman" w:hAnsi="Times New Roman" w:cs="Times New Roman"/>
+          <w:b w:val="0"/>
+          <w:bCs w:val="0"/>
+          <w:color w:val="auto"/>
+          <w:sz w:val="24"/>
+          <w:szCs w:val="24"/>
+        </w:rPr>
         <w:id w:val="97532763"/>
         <w:docPartObj>
           <w:docPartGallery w:val="Table of Contents"/>
@@ -1114,18 +1191,41 @@
       </w:sdtPr>
       <w:sdtEndPr>
         <w:rPr>
-          <w:rFonts w:ascii="Times New Roman" w:hAnsi="Times New Roman" w:cs="Times New Roman"/>
           <w:noProof/>
-          <w:color w:val="auto"/>
-          <w:sz w:val="24"/>
-          <w:szCs w:val="24"/>
         </w:rPr>
       </w:sdtEndPr>
       <w:sdtContent>
         <w:p>
           <w:pPr>
             <w:pStyle w:val="TOCHeading"/>
+            <w:tabs>
+              <w:tab w:val="center" w:pos="4513"/>
+              <w:tab w:val="left" w:pos="6730"/>
+            </w:tabs>
+            <w:jc w:val="left"/>
           </w:pPr>
+          <w:r>
+            <w:rPr>
+              <w:rFonts w:ascii="Times New Roman" w:hAnsi="Times New Roman" w:cs="Times New Roman"/>
+              <w:b w:val="0"/>
+              <w:bCs w:val="0"/>
+              <w:color w:val="auto"/>
+              <w:sz w:val="24"/>
+              <w:szCs w:val="24"/>
+            </w:rPr>
+            <w:tab/>
+          </w:r>
+          <w:r>
+            <w:rPr>
+              <w:rFonts w:ascii="Times New Roman" w:hAnsi="Times New Roman" w:cs="Times New Roman"/>
+              <w:b w:val="0"/>
+              <w:bCs w:val="0"/>
+              <w:color w:val="auto"/>
+              <w:sz w:val="24"/>
+              <w:szCs w:val="24"/>
+            </w:rPr>
+            <w:tab/>
+          </w:r>
         </w:p>
         <w:p>
           <w:pPr>
@@ -1218,7 +1318,7 @@
                 <w:noProof/>
                 <w:webHidden/>
               </w:rPr>
-              <w:t>6</w:t>
+              <w:t>3</w:t>
             </w:r>
             <w:r>
               <w:rPr>
@@ -1293,7 +1393,7 @@
                 <w:noProof/>
                 <w:webHidden/>
               </w:rPr>
-              <w:t>6</w:t>
+              <w:t>3</w:t>
             </w:r>
             <w:r>
               <w:rPr>
@@ -1368,7 +1468,7 @@
                 <w:noProof/>
                 <w:webHidden/>
               </w:rPr>
-              <w:t>7</w:t>
+              <w:t>4</w:t>
             </w:r>
             <w:r>
               <w:rPr>
@@ -1464,7 +1564,7 @@
                 <w:noProof/>
                 <w:webHidden/>
               </w:rPr>
-              <w:t>1</w:t>
+              <w:t>5</w:t>
             </w:r>
             <w:r>
               <w:rPr>
@@ -1547,7 +1647,7 @@
                 <w:noProof/>
                 <w:webHidden/>
               </w:rPr>
-              <w:t>1</w:t>
+              <w:t>5</w:t>
             </w:r>
             <w:r>
               <w:rPr>
@@ -1630,7 +1730,7 @@
                 <w:noProof/>
                 <w:webHidden/>
               </w:rPr>
-              <w:t>2</w:t>
+              <w:t>6</w:t>
             </w:r>
             <w:r>
               <w:rPr>
@@ -1713,7 +1813,7 @@
                 <w:noProof/>
                 <w:webHidden/>
               </w:rPr>
-              <w:t>3</w:t>
+              <w:t>7</w:t>
             </w:r>
             <w:r>
               <w:rPr>
@@ -1796,7 +1896,7 @@
                 <w:noProof/>
                 <w:webHidden/>
               </w:rPr>
-              <w:t>6</w:t>
+              <w:t>10</w:t>
             </w:r>
             <w:r>
               <w:rPr>
@@ -1892,7 +1992,7 @@
                 <w:noProof/>
                 <w:webHidden/>
               </w:rPr>
-              <w:t>7</w:t>
+              <w:t>11</w:t>
             </w:r>
             <w:r>
               <w:rPr>
@@ -1975,7 +2075,7 @@
                 <w:noProof/>
                 <w:webHidden/>
               </w:rPr>
-              <w:t>7</w:t>
+              <w:t>11</w:t>
             </w:r>
             <w:r>
               <w:rPr>
@@ -2058,7 +2158,7 @@
                 <w:noProof/>
                 <w:webHidden/>
               </w:rPr>
-              <w:t>7</w:t>
+              <w:t>11</w:t>
             </w:r>
             <w:r>
               <w:rPr>
@@ -2141,7 +2241,7 @@
                 <w:noProof/>
                 <w:webHidden/>
               </w:rPr>
-              <w:t>8</w:t>
+              <w:t>12</w:t>
             </w:r>
             <w:r>
               <w:rPr>
@@ -2224,7 +2324,7 @@
                 <w:noProof/>
                 <w:webHidden/>
               </w:rPr>
-              <w:t>8</w:t>
+              <w:t>12</w:t>
             </w:r>
             <w:r>
               <w:rPr>
@@ -2307,7 +2407,7 @@
                 <w:noProof/>
                 <w:webHidden/>
               </w:rPr>
-              <w:t>9</w:t>
+              <w:t>13</w:t>
             </w:r>
             <w:r>
               <w:rPr>
@@ -2390,7 +2490,7 @@
                 <w:noProof/>
                 <w:webHidden/>
               </w:rPr>
-              <w:t>9</w:t>
+              <w:t>13</w:t>
             </w:r>
             <w:r>
               <w:rPr>
@@ -2473,7 +2573,7 @@
                 <w:noProof/>
                 <w:webHidden/>
               </w:rPr>
-              <w:t>10</w:t>
+              <w:t>14</w:t>
             </w:r>
             <w:r>
               <w:rPr>
@@ -2557,7 +2657,7 @@
                 <w:noProof/>
                 <w:webHidden/>
               </w:rPr>
-              <w:t>10</w:t>
+              <w:t>14</w:t>
             </w:r>
             <w:r>
               <w:rPr>
@@ -2653,7 +2753,7 @@
                 <w:noProof/>
                 <w:webHidden/>
               </w:rPr>
-              <w:t>8</w:t>
+              <w:t>15</w:t>
             </w:r>
             <w:r>
               <w:rPr>
@@ -2722,7 +2822,7 @@
                 <w:noProof/>
                 <w:webHidden/>
               </w:rPr>
-              <w:t>8</w:t>
+              <w:t>15</w:t>
             </w:r>
             <w:r>
               <w:rPr>
@@ -2764,7 +2864,21 @@
                 <w:rStyle w:val="Hyperlink"/>
                 <w:noProof/>
               </w:rPr>
-              <w:t>Project Plan</w:t>
+              <w:t xml:space="preserve">Project </w:t>
+            </w:r>
+            <w:r>
+              <w:rPr>
+                <w:rStyle w:val="Hyperlink"/>
+                <w:noProof/>
+              </w:rPr>
+              <w:t>P</w:t>
+            </w:r>
+            <w:r>
+              <w:rPr>
+                <w:rStyle w:val="Hyperlink"/>
+                <w:noProof/>
+              </w:rPr>
+              <w:t>lan</w:t>
             </w:r>
             <w:r>
               <w:rPr>
@@ -2805,7 +2919,7 @@
                 <w:noProof/>
                 <w:webHidden/>
               </w:rPr>
-              <w:t>10</w:t>
+              <w:t>17</w:t>
             </w:r>
             <w:r>
               <w:rPr>
@@ -2901,7 +3015,7 @@
                 <w:noProof/>
                 <w:webHidden/>
               </w:rPr>
-              <w:t>12</w:t>
+              <w:t>19</w:t>
             </w:r>
             <w:r>
               <w:rPr>
@@ -2997,7 +3111,7 @@
                 <w:noProof/>
                 <w:webHidden/>
               </w:rPr>
-              <w:t>13</w:t>
+              <w:t>20</w:t>
             </w:r>
             <w:r>
               <w:rPr>
@@ -3093,7 +3207,7 @@
                 <w:noProof/>
                 <w:webHidden/>
               </w:rPr>
-              <w:t>14</w:t>
+              <w:t>21</w:t>
             </w:r>
             <w:r>
               <w:rPr>
@@ -3189,7 +3303,7 @@
                 <w:noProof/>
                 <w:webHidden/>
               </w:rPr>
-              <w:t>15</w:t>
+              <w:t>22</w:t>
             </w:r>
             <w:r>
               <w:rPr>
@@ -4214,8 +4328,49 @@
           <w:sz w:val="28"/>
           <w:szCs w:val="28"/>
         </w:rPr>
-        <w:t>Our client, CODEX solutions is a Software Development Company and IT consultancy service in Sri Lanka established in 2005. They have developed and implemented many innovative technology solutions such as XBanker banking solution, XPay payroll software and etc.</w:t>
-      </w:r>
+        <w:t xml:space="preserve">Our client, CODEX solutions is a Software Development Company and IT consultancy service in Sri Lanka established in 2005. They have developed and implemented many innovative technology solutions such as </w:t>
+      </w:r>
+      <w:proofErr w:type="spellStart"/>
+      <w:r>
+        <w:rPr>
+          <w:sz w:val="28"/>
+          <w:szCs w:val="28"/>
+        </w:rPr>
+        <w:t>XBanker</w:t>
+      </w:r>
+      <w:proofErr w:type="spellEnd"/>
+      <w:r>
+        <w:rPr>
+          <w:sz w:val="28"/>
+          <w:szCs w:val="28"/>
+        </w:rPr>
+        <w:t xml:space="preserve"> banking solution, </w:t>
+      </w:r>
+      <w:proofErr w:type="spellStart"/>
+      <w:r>
+        <w:rPr>
+          <w:sz w:val="28"/>
+          <w:szCs w:val="28"/>
+        </w:rPr>
+        <w:t>XPay</w:t>
+      </w:r>
+      <w:proofErr w:type="spellEnd"/>
+      <w:r>
+        <w:rPr>
+          <w:sz w:val="28"/>
+          <w:szCs w:val="28"/>
+        </w:rPr>
+        <w:t xml:space="preserve"> payroll software </w:t>
+      </w:r>
+      <w:proofErr w:type="gramStart"/>
+      <w:r>
+        <w:rPr>
+          <w:sz w:val="28"/>
+          <w:szCs w:val="28"/>
+        </w:rPr>
+        <w:t>and etc.</w:t>
+      </w:r>
+      <w:proofErr w:type="gramEnd"/>
     </w:p>
     <w:p>
       <w:pPr>
@@ -4581,12 +4736,8 @@
       <w:pPr>
         <w:spacing w:line="480" w:lineRule="auto"/>
         <w:sectPr>
-          <w:headerReference w:type="even" r:id="rId15"/>
-          <w:headerReference w:type="default" r:id="rId16"/>
-          <w:footerReference w:type="even" r:id="rId17"/>
-          <w:footerReference w:type="default" r:id="rId18"/>
-          <w:headerReference w:type="first" r:id="rId19"/>
-          <w:footerReference w:type="first" r:id="rId20"/>
+          <w:headerReference w:type="default" r:id="rId15"/>
+          <w:footerReference w:type="default" r:id="rId16"/>
           <w:type w:val="nextColumn"/>
           <w:pgSz w:w="11906" w:h="16838" w:code="9"/>
           <w:pgMar w:top="720" w:right="1440" w:bottom="720" w:left="1440" w:header="144" w:footer="144" w:gutter="0"/>
@@ -4635,7 +4786,6 @@
     <w:p/>
     <w:p>
       <w:pPr>
-        <w:pStyle w:val="Heading2Char"/>
         <w:spacing w:before="120" w:line="360" w:lineRule="auto"/>
         <w:rPr>
           <w:rStyle w:val="a"/>
@@ -4663,7 +4813,6 @@
     </w:p>
     <w:p>
       <w:pPr>
-        <w:pStyle w:val="Heading2Char"/>
         <w:spacing w:before="120" w:line="360" w:lineRule="auto"/>
         <w:rPr>
           <w:rStyle w:val="a"/>
@@ -4705,7 +4854,6 @@
     </w:p>
     <w:p>
       <w:pPr>
-        <w:pStyle w:val="Heading2Char"/>
         <w:spacing w:before="120" w:line="360" w:lineRule="auto"/>
       </w:pPr>
       <w:r>
@@ -4780,14 +4928,21 @@
     </w:p>
     <w:p>
       <w:pPr>
-        <w:pStyle w:val="Heading2Char"/>
         <w:spacing w:before="120" w:line="360" w:lineRule="auto"/>
       </w:pPr>
       <w:r>
         <w:t>This will be beneficial to the organization as it can</w:t>
       </w:r>
       <w:r>
-        <w:t xml:space="preserve"> replace a manual inventory and sales system which is inefficient, inconsistent with no backup and recovery, tedious with reduced usability and also to improve the same in existing systems </w:t>
+        <w:t xml:space="preserve"> replace a manual inventory and sales system which is inefficient, inconsistent with no backup and recovery, tedious with reduced usability </w:t>
+      </w:r>
+      <w:proofErr w:type="gramStart"/>
+      <w:r>
+        <w:t>and also</w:t>
+      </w:r>
+      <w:proofErr w:type="gramEnd"/>
+      <w:r>
+        <w:t xml:space="preserve"> to improve the same in existing systems </w:t>
       </w:r>
       <w:r>
         <w:t>by means of the indemnified</w:t>
@@ -4805,11 +4960,7 @@
         <w:t>.</w:t>
       </w:r>
     </w:p>
-    <w:p>
-      <w:pPr>
-        <w:pStyle w:val="Heading2Char"/>
-      </w:pPr>
-    </w:p>
+    <w:p/>
     <w:p>
       <w:pPr>
         <w:pStyle w:val="Heading2"/>
@@ -5257,12 +5408,19 @@
         <w:t>recounts,</w:t>
       </w:r>
       <w:r>
-        <w:t xml:space="preserve"> there going to be special functions which ensures to carry out the normal procedures during the relevant time duration.</w:t>
-      </w:r>
-    </w:p>
-    <w:p>
-      <w:pPr>
-        <w:pStyle w:val="Heading2Char"/>
+        <w:t xml:space="preserve"> </w:t>
+      </w:r>
+      <w:proofErr w:type="spellStart"/>
+      <w:r>
+        <w:t>there</w:t>
+      </w:r>
+      <w:proofErr w:type="spellEnd"/>
+      <w:r>
+        <w:t xml:space="preserve"> going to be special functions which ensures to carry out the normal procedures during the relevant time duration.</w:t>
+      </w:r>
+    </w:p>
+    <w:p>
+      <w:pPr>
         <w:spacing w:before="120" w:line="360" w:lineRule="auto"/>
       </w:pPr>
       <w:r>
@@ -5286,7 +5444,6 @@
     </w:p>
     <w:p>
       <w:pPr>
-        <w:pStyle w:val="Heading2Char"/>
         <w:spacing w:line="360" w:lineRule="auto"/>
       </w:pPr>
       <w:r>
@@ -5307,15 +5464,19 @@
     </w:p>
     <w:p>
       <w:pPr>
-        <w:pStyle w:val="Heading2Char"/>
         <w:spacing w:before="120" w:line="360" w:lineRule="auto"/>
       </w:pPr>
       <w:r>
         <w:t xml:space="preserve">Functions to aid proper management and update of promotional schedules with </w:t>
       </w:r>
       <w:r>
-        <w:t>clearly defined time period</w:t>
-      </w:r>
+        <w:t xml:space="preserve">clearly defined </w:t>
+      </w:r>
+      <w:proofErr w:type="gramStart"/>
+      <w:r>
+        <w:t>time period</w:t>
+      </w:r>
+      <w:proofErr w:type="gramEnd"/>
       <w:r>
         <w:t xml:space="preserve"> and</w:t>
       </w:r>
@@ -5521,7 +5682,7 @@
                     </pic:cNvPicPr>
                   </pic:nvPicPr>
                   <pic:blipFill>
-                    <a:blip r:embed="rId21">
+                    <a:blip r:embed="rId17">
                       <a:extLst>
                         <a:ext uri="{28A0092B-C50C-407E-A947-70E740481C1C}">
                           <a14:useLocalDpi xmlns:a14="http://schemas.microsoft.com/office/drawing/2010/main" val="0"/>
@@ -5895,7 +6056,7 @@
                     <pic:cNvPicPr/>
                   </pic:nvPicPr>
                   <pic:blipFill>
-                    <a:blip r:embed="rId22"/>
+                    <a:blip r:embed="rId18"/>
                     <a:stretch>
                       <a:fillRect/>
                     </a:stretch>
@@ -5959,7 +6120,7 @@
                           <pic:cNvPicPr/>
                         </pic:nvPicPr>
                         <pic:blipFill>
-                          <a:blip r:embed="rId23"/>
+                          <a:blip r:embed="rId19"/>
                           <a:stretch>
                             <a:fillRect/>
                           </a:stretch>
@@ -5980,7 +6141,7 @@
                           <pic:cNvPicPr/>
                         </pic:nvPicPr>
                         <pic:blipFill>
-                          <a:blip r:embed="rId24"/>
+                          <a:blip r:embed="rId20"/>
                           <a:stretch>
                             <a:fillRect/>
                           </a:stretch>
@@ -6313,13 +6474,21 @@
         <w:t xml:space="preserve"> as it improves the portability of the interface to other platforms,</w:t>
       </w:r>
       <w:r>
-        <w:t xml:space="preserve"> allowing different components of the development to evolve independently</w:t>
+        <w:t xml:space="preserve"> allowing different components of the development to evolve </w:t>
+      </w:r>
+      <w:proofErr w:type="gramStart"/>
+      <w:r>
+        <w:t>independently</w:t>
       </w:r>
       <w:r>
         <w:t xml:space="preserve"> </w:t>
       </w:r>
       <w:r>
-        <w:t xml:space="preserve"> [3]</w:t>
+        <w:t xml:space="preserve"> [</w:t>
+      </w:r>
+      <w:proofErr w:type="gramEnd"/>
+      <w:r>
+        <w:t>3]</w:t>
       </w:r>
     </w:p>
     <w:p>
@@ -6330,8 +6499,13 @@
           <w:numId w:val="4"/>
         </w:numPr>
       </w:pPr>
-      <w:r>
-        <w:t>Have to implement the business logi</w:t>
+      <w:proofErr w:type="gramStart"/>
+      <w:r>
+        <w:t>Have to</w:t>
+      </w:r>
+      <w:proofErr w:type="gramEnd"/>
+      <w:r>
+        <w:t xml:space="preserve"> implement the business logi</w:t>
       </w:r>
       <w:r>
         <w:t>c once for multi-platform users</w:t>
@@ -6427,11 +6601,7 @@
         <w:pStyle w:val="BodyText"/>
       </w:pPr>
     </w:p>
-    <w:p>
-      <w:pPr>
-        <w:pStyle w:val="FooterChar"/>
-      </w:pPr>
-    </w:p>
+    <w:p/>
     <w:p>
       <w:pPr>
         <w:pStyle w:val="Heading1"/>
@@ -7615,7 +7785,15 @@
         <w:outlineLvl w:val="9"/>
       </w:pPr>
       <w:r>
-        <w:t xml:space="preserve">When the offer is based on a particular stock and that reserved stock is over </w:t>
+        <w:t xml:space="preserve">When the offer is based on a </w:t>
+      </w:r>
+      <w:proofErr w:type="gramStart"/>
+      <w:r>
+        <w:t>particular stock</w:t>
+      </w:r>
+      <w:proofErr w:type="gramEnd"/>
+      <w:r>
+        <w:t xml:space="preserve"> and that reserved stock is over </w:t>
       </w:r>
     </w:p>
     <w:p>
@@ -7626,7 +7804,15 @@
         <w:t>This expiration notification also helps users to remind to delete t</w:t>
       </w:r>
       <w:r>
-        <w:t>he particular schedule details.</w:t>
+        <w:t xml:space="preserve">he </w:t>
+      </w:r>
+      <w:proofErr w:type="gramStart"/>
+      <w:r>
+        <w:t>particular schedule</w:t>
+      </w:r>
+      <w:proofErr w:type="gramEnd"/>
+      <w:r>
+        <w:t xml:space="preserve"> details.</w:t>
       </w:r>
     </w:p>
     <w:p/>
@@ -7941,7 +8127,15 @@
         <w:spacing w:line="360" w:lineRule="auto"/>
       </w:pPr>
       <w:r>
-        <w:t>Once an order is initialized, the status of the order are being updated time to time until it is confirmed as delivered.</w:t>
+        <w:t xml:space="preserve">Once an order is initialized, the status of the order </w:t>
+      </w:r>
+      <w:proofErr w:type="gramStart"/>
+      <w:r>
+        <w:t>are</w:t>
+      </w:r>
+      <w:proofErr w:type="gramEnd"/>
+      <w:r>
+        <w:t xml:space="preserve"> being updated time to time until it is confirmed as delivered.</w:t>
       </w:r>
     </w:p>
     <w:p>
@@ -8347,7 +8541,7 @@
           <w:type w:val="nextColumn"/>
           <w:pgSz w:w="11906" w:h="16838" w:code="9"/>
           <w:pgMar w:top="720" w:right="1440" w:bottom="720" w:left="1440" w:header="144" w:footer="144" w:gutter="0"/>
-          <w:pgNumType w:start="1"/>
+          <w:pgNumType w:start="5"/>
           <w:cols w:space="720"/>
           <w:docGrid w:linePitch="360"/>
         </w:sectPr>
@@ -8452,7 +8646,15 @@
         <w:t>phase,</w:t>
       </w:r>
       <w:r>
-        <w:t xml:space="preserve"> we decided whether the project is financially and technically feasible. Software we are going to use are Visual Studio 2017, Brackets, Sublime text, MS SQL etc. Some of the software are open source and others we got free of charge from Microsoft Imagine. So the software requirement was financially feasible.  We also considered the amount of time we got which is about 14 weeks. This prevented us from expanding our system furthermore. For </w:t>
+        <w:t xml:space="preserve"> we decided whether the project is financially and technically feasible. Software we are going to use are Visual Studio 2017, Brackets, Sublime text, MS SQL etc. Some of the software are open source and others we got free of charge from Microsoft Imagine. </w:t>
+      </w:r>
+      <w:proofErr w:type="gramStart"/>
+      <w:r>
+        <w:t>So</w:t>
+      </w:r>
+      <w:proofErr w:type="gramEnd"/>
+      <w:r>
+        <w:t xml:space="preserve"> the software requirement was financially feasible.  We also considered the amount of time we got which is about 14 weeks. This prevented us from expanding our system furthermore. For </w:t>
       </w:r>
       <w:r>
         <w:t>example,</w:t>
@@ -8652,7 +8854,15 @@
         <w:t>implementation,</w:t>
       </w:r>
       <w:r>
-        <w:t xml:space="preserve"> first we are going to implement a prototype that contains user interfaces. This mainly focuses on the front end. Here we do the web development using AngularJS 2, jQuery, HTML and bootstrap. In parallel desktop application is developed using with C#, ADO.NET, XAML, WPF application and SQLite Database. In the second stage we focus mainly on the backend. Which is developing the web API. Each member individually develops the function they chose and tests it. </w:t>
+        <w:t xml:space="preserve"> first we are going to implement a prototype that contains user interfaces. This mainly focuses on the front end. Here we do the web development using AngularJS 2, jQuery, HTML and bootstrap. In parallel desktop application is developed using with C#, ADO.NET, XAML, WPF application and SQLite Database. In the second </w:t>
+      </w:r>
+      <w:proofErr w:type="gramStart"/>
+      <w:r>
+        <w:t>stage</w:t>
+      </w:r>
+      <w:proofErr w:type="gramEnd"/>
+      <w:r>
+        <w:t xml:space="preserve"> we focus mainly on the backend. Which is developing the web API. Each member individually develops the function they chose and tests it. </w:t>
       </w:r>
     </w:p>
     <w:p>
@@ -8691,7 +8901,15 @@
         <w:t>integration,</w:t>
       </w:r>
       <w:r>
-        <w:t xml:space="preserve"> each sub modules which will outcome in the integration process are tested for errors and will be corrected if any found. At the end the whole system is tested and ensured that the system meets the requirements specified in the</w:t>
+        <w:t xml:space="preserve"> each sub modules which will outcome in the integration process are tested for errors and will be corrected if any found. At the </w:t>
+      </w:r>
+      <w:proofErr w:type="gramStart"/>
+      <w:r>
+        <w:t>end</w:t>
+      </w:r>
+      <w:proofErr w:type="gramEnd"/>
+      <w:r>
+        <w:t xml:space="preserve"> the whole system is tested and ensured that the system meets the requirements specified in the</w:t>
       </w:r>
       <w:r>
         <w:t xml:space="preserve"> System Requirements Specification</w:t>
@@ -8752,6 +8970,8 @@
         </w:numPr>
       </w:pPr>
       <w:bookmarkStart w:id="161" w:name="_Toc490255314"/>
+      <w:bookmarkStart w:id="162" w:name="_GoBack"/>
+      <w:bookmarkEnd w:id="162"/>
       <w:r>
         <w:t>Project Plan</w:t>
       </w:r>
@@ -9337,8 +9557,16 @@
               <w:rPr>
                 <w:b w:val="0"/>
               </w:rPr>
-              <w:t>Planning the WebAPI</w:t>
-            </w:r>
+              <w:t xml:space="preserve">Planning the </w:t>
+            </w:r>
+            <w:proofErr w:type="spellStart"/>
+            <w:r>
+              <w:rPr>
+                <w:b w:val="0"/>
+              </w:rPr>
+              <w:t>WebAPI</w:t>
+            </w:r>
+            <w:proofErr w:type="spellEnd"/>
           </w:p>
         </w:tc>
         <w:tc>
@@ -9844,8 +10072,8 @@
         <w:pStyle w:val="Caption"/>
         <w:jc w:val="center"/>
       </w:pPr>
-      <w:bookmarkStart w:id="162" w:name="_Toc490164135"/>
       <w:bookmarkStart w:id="163" w:name="_Toc490254955"/>
+      <w:bookmarkStart w:id="164" w:name="_Toc490164135"/>
       <w:r>
         <w:t xml:space="preserve">Table </w:t>
       </w:r>
@@ -9927,7 +10155,7 @@
                                 <w:szCs w:val="24"/>
                               </w:rPr>
                             </w:pPr>
-                            <w:bookmarkStart w:id="164" w:name="_Toc490254923"/>
+                            <w:bookmarkStart w:id="165" w:name="_Toc490254923"/>
                             <w:r>
                               <w:t xml:space="preserve">Figure </w:t>
                             </w:r>
@@ -9961,7 +10189,7 @@
                             <w:r>
                               <w:t>Chart</w:t>
                             </w:r>
-                            <w:bookmarkEnd w:id="164"/>
+                            <w:bookmarkEnd w:id="165"/>
                           </w:p>
                         </w:txbxContent>
                       </wps:txbx>
@@ -9992,7 +10220,7 @@
                           <w:szCs w:val="24"/>
                         </w:rPr>
                       </w:pPr>
-                      <w:bookmarkStart w:id="165" w:name="_Toc490254923"/>
+                      <w:bookmarkStart w:id="166" w:name="_Toc490254923"/>
                       <w:r>
                         <w:t xml:space="preserve">Figure </w:t>
                       </w:r>
@@ -10026,7 +10254,7 @@
                       <w:r>
                         <w:t>Chart</w:t>
                       </w:r>
-                      <w:bookmarkEnd w:id="165"/>
+                      <w:bookmarkEnd w:id="166"/>
                     </w:p>
                   </w:txbxContent>
                 </v:textbox>
@@ -10104,12 +10332,12 @@
         </w:numPr>
         <w:jc w:val="left"/>
       </w:pPr>
-      <w:bookmarkStart w:id="166" w:name="_Toc490255315"/>
+      <w:bookmarkStart w:id="167" w:name="_Toc490255315"/>
       <w:r>
         <w:t>Personnel and Facilities</w:t>
       </w:r>
-      <w:bookmarkEnd w:id="162"/>
-      <w:bookmarkEnd w:id="166"/>
+      <w:bookmarkEnd w:id="164"/>
+      <w:bookmarkEnd w:id="167"/>
     </w:p>
     <w:p>
       <w:pPr>
@@ -10232,10 +10460,10 @@
               <w:textAlignment w:val="top"/>
               <w:outlineLvl w:val="0"/>
             </w:pPr>
-            <w:bookmarkStart w:id="167" w:name="_Toc490242814"/>
-            <w:bookmarkStart w:id="168" w:name="_Toc490255316"/>
-            <w:bookmarkEnd w:id="167"/>
+            <w:bookmarkStart w:id="168" w:name="_Toc490242814"/>
+            <w:bookmarkStart w:id="169" w:name="_Toc490255316"/>
             <w:bookmarkEnd w:id="168"/>
+            <w:bookmarkEnd w:id="169"/>
           </w:p>
         </w:tc>
         <w:tc>
@@ -10279,8 +10507,16 @@
               <w:rPr>
                 <w:rFonts w:eastAsia="Arial"/>
               </w:rPr>
-              <w:t>Basnayake M.C.S.B</w:t>
-            </w:r>
+              <w:t>Basnayake M.C.</w:t>
+            </w:r>
+            <w:proofErr w:type="gramStart"/>
+            <w:r>
+              <w:rPr>
+                <w:rFonts w:eastAsia="Arial"/>
+              </w:rPr>
+              <w:t>S.B</w:t>
+            </w:r>
+            <w:proofErr w:type="gramEnd"/>
           </w:p>
         </w:tc>
         <w:tc>
@@ -10327,10 +10563,10 @@
               <w:textAlignment w:val="top"/>
               <w:outlineLvl w:val="0"/>
             </w:pPr>
-            <w:bookmarkStart w:id="169" w:name="_Toc490242815"/>
-            <w:bookmarkStart w:id="170" w:name="_Toc490255317"/>
-            <w:bookmarkEnd w:id="169"/>
+            <w:bookmarkStart w:id="170" w:name="_Toc490242815"/>
+            <w:bookmarkStart w:id="171" w:name="_Toc490255317"/>
             <w:bookmarkEnd w:id="170"/>
+            <w:bookmarkEnd w:id="171"/>
           </w:p>
         </w:tc>
         <w:tc>
@@ -10362,8 +10598,13 @@
               <w:cnfStyle w:val="000000000000" w:firstRow="0" w:lastRow="0" w:firstColumn="0" w:lastColumn="0" w:oddVBand="0" w:evenVBand="0" w:oddHBand="0" w:evenHBand="0" w:firstRowFirstColumn="0" w:firstRowLastColumn="0" w:lastRowFirstColumn="0" w:lastRowLastColumn="0"/>
             </w:pPr>
             <w:r>
-              <w:t>Amarasinghe U.P.A.S.D</w:t>
-            </w:r>
+              <w:t>Amarasinghe U.P.A.</w:t>
+            </w:r>
+            <w:proofErr w:type="gramStart"/>
+            <w:r>
+              <w:t>S.D</w:t>
+            </w:r>
+            <w:proofErr w:type="gramEnd"/>
           </w:p>
         </w:tc>
         <w:tc>
@@ -10413,10 +10654,10 @@
               <w:textAlignment w:val="top"/>
               <w:outlineLvl w:val="0"/>
             </w:pPr>
-            <w:bookmarkStart w:id="171" w:name="_Toc490242816"/>
-            <w:bookmarkStart w:id="172" w:name="_Toc490255318"/>
-            <w:bookmarkEnd w:id="171"/>
+            <w:bookmarkStart w:id="172" w:name="_Toc490242816"/>
+            <w:bookmarkStart w:id="173" w:name="_Toc490255318"/>
             <w:bookmarkEnd w:id="172"/>
+            <w:bookmarkEnd w:id="173"/>
           </w:p>
         </w:tc>
         <w:tc>
@@ -10448,8 +10689,13 @@
               <w:cnfStyle w:val="000000100000" w:firstRow="0" w:lastRow="0" w:firstColumn="0" w:lastColumn="0" w:oddVBand="0" w:evenVBand="0" w:oddHBand="1" w:evenHBand="0" w:firstRowFirstColumn="0" w:firstRowLastColumn="0" w:lastRowFirstColumn="0" w:lastRowLastColumn="0"/>
             </w:pPr>
             <w:r>
-              <w:t>Rodrigo U.S.D</w:t>
-            </w:r>
+              <w:t>Rodrigo U.</w:t>
+            </w:r>
+            <w:proofErr w:type="gramStart"/>
+            <w:r>
+              <w:t>S.D</w:t>
+            </w:r>
+            <w:proofErr w:type="gramEnd"/>
           </w:p>
         </w:tc>
         <w:tc>
@@ -10499,10 +10745,10 @@
               <w:textAlignment w:val="top"/>
               <w:outlineLvl w:val="0"/>
             </w:pPr>
-            <w:bookmarkStart w:id="173" w:name="_Toc490242817"/>
-            <w:bookmarkStart w:id="174" w:name="_Toc490255319"/>
-            <w:bookmarkEnd w:id="173"/>
+            <w:bookmarkStart w:id="174" w:name="_Toc490242817"/>
+            <w:bookmarkStart w:id="175" w:name="_Toc490255319"/>
             <w:bookmarkEnd w:id="174"/>
+            <w:bookmarkEnd w:id="175"/>
           </w:p>
         </w:tc>
         <w:tc>
@@ -10533,9 +10779,19 @@
               <w:ind w:hanging="2"/>
               <w:cnfStyle w:val="000000000000" w:firstRow="0" w:lastRow="0" w:firstColumn="0" w:lastColumn="0" w:oddVBand="0" w:evenVBand="0" w:oddHBand="0" w:evenHBand="0" w:firstRowFirstColumn="0" w:firstRowLastColumn="0" w:lastRowFirstColumn="0" w:lastRowLastColumn="0"/>
             </w:pPr>
-            <w:r>
-              <w:t>Bimali Y.M.Y</w:t>
-            </w:r>
+            <w:proofErr w:type="spellStart"/>
+            <w:r>
+              <w:t>Bimali</w:t>
+            </w:r>
+            <w:proofErr w:type="spellEnd"/>
+            <w:r>
+              <w:t xml:space="preserve"> Y.</w:t>
+            </w:r>
+            <w:proofErr w:type="gramStart"/>
+            <w:r>
+              <w:t>M.Y</w:t>
+            </w:r>
+            <w:proofErr w:type="gramEnd"/>
           </w:p>
         </w:tc>
         <w:tc>
@@ -10587,10 +10843,10 @@
                 <w:b w:val="0"/>
               </w:rPr>
             </w:pPr>
-            <w:bookmarkStart w:id="175" w:name="_Toc490242818"/>
-            <w:bookmarkStart w:id="176" w:name="_Toc490255320"/>
-            <w:bookmarkEnd w:id="175"/>
+            <w:bookmarkStart w:id="176" w:name="_Toc490242818"/>
+            <w:bookmarkStart w:id="177" w:name="_Toc490255320"/>
             <w:bookmarkEnd w:id="176"/>
+            <w:bookmarkEnd w:id="177"/>
           </w:p>
         </w:tc>
         <w:tc>
@@ -10625,8 +10881,13 @@
               <w:cnfStyle w:val="000000100000" w:firstRow="0" w:lastRow="0" w:firstColumn="0" w:lastColumn="0" w:oddVBand="0" w:evenVBand="0" w:oddHBand="1" w:evenHBand="0" w:firstRowFirstColumn="0" w:firstRowLastColumn="0" w:lastRowFirstColumn="0" w:lastRowLastColumn="0"/>
             </w:pPr>
             <w:r>
-              <w:t>Rajapakshe R.W.D.K.P</w:t>
-            </w:r>
+              <w:t>Rajapakshe R.W.D.</w:t>
+            </w:r>
+            <w:proofErr w:type="gramStart"/>
+            <w:r>
+              <w:t>K.P</w:t>
+            </w:r>
+            <w:proofErr w:type="gramEnd"/>
           </w:p>
         </w:tc>
         <w:tc>
@@ -10673,10 +10934,10 @@
               <w:textAlignment w:val="top"/>
               <w:outlineLvl w:val="0"/>
             </w:pPr>
-            <w:bookmarkStart w:id="177" w:name="_Toc490242819"/>
-            <w:bookmarkStart w:id="178" w:name="_Toc490255321"/>
-            <w:bookmarkEnd w:id="177"/>
+            <w:bookmarkStart w:id="178" w:name="_Toc490242819"/>
+            <w:bookmarkStart w:id="179" w:name="_Toc490255321"/>
             <w:bookmarkEnd w:id="178"/>
+            <w:bookmarkEnd w:id="179"/>
           </w:p>
         </w:tc>
         <w:tc>
@@ -10764,10 +11025,10 @@
               <w:textAlignment w:val="top"/>
               <w:outlineLvl w:val="0"/>
             </w:pPr>
-            <w:bookmarkStart w:id="179" w:name="_Toc490242820"/>
-            <w:bookmarkStart w:id="180" w:name="_Toc490255322"/>
-            <w:bookmarkEnd w:id="179"/>
+            <w:bookmarkStart w:id="180" w:name="_Toc490242820"/>
+            <w:bookmarkStart w:id="181" w:name="_Toc490255322"/>
             <w:bookmarkEnd w:id="180"/>
+            <w:bookmarkEnd w:id="181"/>
           </w:p>
         </w:tc>
         <w:tc>
@@ -10849,10 +11110,10 @@
               <w:textAlignment w:val="top"/>
               <w:outlineLvl w:val="0"/>
             </w:pPr>
-            <w:bookmarkStart w:id="181" w:name="_Toc490242821"/>
-            <w:bookmarkStart w:id="182" w:name="_Toc490255323"/>
-            <w:bookmarkEnd w:id="181"/>
+            <w:bookmarkStart w:id="182" w:name="_Toc490242821"/>
+            <w:bookmarkStart w:id="183" w:name="_Toc490255323"/>
             <w:bookmarkEnd w:id="182"/>
+            <w:bookmarkEnd w:id="183"/>
           </w:p>
         </w:tc>
         <w:tc>
@@ -10945,7 +11206,7 @@
           <w:szCs w:val="20"/>
         </w:rPr>
       </w:pPr>
-      <w:bookmarkStart w:id="183" w:name="_Toc490254956"/>
+      <w:bookmarkStart w:id="184" w:name="_Toc490254956"/>
       <w:r>
         <w:rPr>
           <w:i/>
@@ -11017,7 +11278,7 @@
         </w:rPr>
         <w:t>: Personnel and Facilities</w:t>
       </w:r>
-      <w:bookmarkEnd w:id="183"/>
+      <w:bookmarkEnd w:id="184"/>
     </w:p>
     <w:p>
       <w:pPr>
@@ -11041,8 +11302,8 @@
           <w:szCs w:val="24"/>
         </w:rPr>
       </w:pPr>
-      <w:bookmarkStart w:id="184" w:name="_Toc490242822"/>
-      <w:bookmarkStart w:id="185" w:name="_Toc490255324"/>
+      <w:bookmarkStart w:id="185" w:name="_Toc490242822"/>
+      <w:bookmarkStart w:id="186" w:name="_Toc490255324"/>
       <w:r>
         <w:rPr>
           <w:sz w:val="28"/>
@@ -11050,8 +11311,8 @@
         </w:rPr>
         <w:t>Common roles:</w:t>
       </w:r>
-      <w:bookmarkEnd w:id="184"/>
       <w:bookmarkEnd w:id="185"/>
+      <w:bookmarkEnd w:id="186"/>
     </w:p>
     <w:p>
       <w:pPr>
@@ -11143,8 +11404,8 @@
           <w:szCs w:val="24"/>
         </w:rPr>
       </w:pPr>
-      <w:bookmarkStart w:id="186" w:name="_Toc490242823"/>
-      <w:bookmarkStart w:id="187" w:name="_Toc490255325"/>
+      <w:bookmarkStart w:id="187" w:name="_Toc490242823"/>
+      <w:bookmarkStart w:id="188" w:name="_Toc490255325"/>
       <w:r>
         <w:rPr>
           <w:sz w:val="28"/>
@@ -11152,8 +11413,8 @@
         </w:rPr>
         <w:t>Resources:</w:t>
       </w:r>
-      <w:bookmarkEnd w:id="186"/>
       <w:bookmarkEnd w:id="187"/>
+      <w:bookmarkEnd w:id="188"/>
     </w:p>
     <w:p>
       <w:pPr>
@@ -11255,7 +11516,7 @@
           <w:sz w:val="36"/>
         </w:rPr>
       </w:pPr>
-      <w:bookmarkStart w:id="188" w:name="_Toc490164136"/>
+      <w:bookmarkStart w:id="189" w:name="_Toc490164136"/>
       <w:r>
         <w:br w:type="page"/>
       </w:r>
@@ -11274,7 +11535,7 @@
           <w:iCs w:val="0"/>
         </w:rPr>
       </w:pPr>
-      <w:bookmarkStart w:id="189" w:name="_Toc490255326"/>
+      <w:bookmarkStart w:id="190" w:name="_Toc490255326"/>
       <w:r>
         <w:rPr>
           <w:rStyle w:val="Emphasis"/>
@@ -11291,8 +11552,8 @@
         </w:rPr>
         <w:t xml:space="preserve"> Requirements</w:t>
       </w:r>
-      <w:bookmarkEnd w:id="188"/>
       <w:bookmarkEnd w:id="189"/>
+      <w:bookmarkEnd w:id="190"/>
     </w:p>
     <w:p>
       <w:pPr>
@@ -11312,13 +11573,13 @@
           <w:numId w:val="0"/>
         </w:numPr>
       </w:pPr>
-      <w:bookmarkStart w:id="190" w:name="_Toc490242825"/>
-      <w:bookmarkStart w:id="191" w:name="_Toc490255327"/>
+      <w:bookmarkStart w:id="191" w:name="_Toc490242825"/>
+      <w:bookmarkStart w:id="192" w:name="_Toc490255327"/>
       <w:r>
         <w:t>Software Requirements</w:t>
       </w:r>
-      <w:bookmarkEnd w:id="190"/>
       <w:bookmarkEnd w:id="191"/>
+      <w:bookmarkEnd w:id="192"/>
     </w:p>
     <w:p>
       <w:pPr>
@@ -11457,13 +11718,13 @@
           <w:numId w:val="0"/>
         </w:numPr>
       </w:pPr>
-      <w:bookmarkStart w:id="192" w:name="_Toc490242826"/>
-      <w:bookmarkStart w:id="193" w:name="_Toc490255328"/>
+      <w:bookmarkStart w:id="193" w:name="_Toc490242826"/>
+      <w:bookmarkStart w:id="194" w:name="_Toc490255328"/>
       <w:r>
         <w:t>Hardware Requirements</w:t>
       </w:r>
-      <w:bookmarkEnd w:id="192"/>
       <w:bookmarkEnd w:id="193"/>
+      <w:bookmarkEnd w:id="194"/>
     </w:p>
     <w:p>
       <w:pPr>
@@ -11669,13 +11930,13 @@
         </w:rPr>
         <w:br w:type="page"/>
       </w:r>
-      <w:bookmarkStart w:id="194" w:name="_Toc490164137"/>
-      <w:bookmarkStart w:id="195" w:name="_Toc490255329"/>
+      <w:bookmarkStart w:id="195" w:name="_Toc490164137"/>
+      <w:bookmarkStart w:id="196" w:name="_Toc490255329"/>
       <w:r>
         <w:t>Budget</w:t>
       </w:r>
-      <w:bookmarkEnd w:id="194"/>
       <w:bookmarkEnd w:id="195"/>
+      <w:bookmarkEnd w:id="196"/>
       <w:r>
         <w:t xml:space="preserve"> </w:t>
       </w:r>
@@ -12609,8 +12870,6 @@
               </w:rPr>
               <w:t xml:space="preserve"> </w:t>
             </w:r>
-            <w:bookmarkStart w:id="196" w:name="_GoBack"/>
-            <w:bookmarkEnd w:id="196"/>
             <w:r>
               <w:rPr>
                 <w:b/>
@@ -12737,6 +12996,7 @@
         </w:rPr>
         <w:t xml:space="preserve"> </w:t>
       </w:r>
+      <w:proofErr w:type="spellStart"/>
       <w:r>
         <w:rPr>
           <w:color w:val="666666"/>
@@ -12744,7 +13004,17 @@
           <w:szCs w:val="20"/>
           <w:shd w:val="clear" w:color="auto" w:fill="FFFFFF"/>
         </w:rPr>
-        <w:t>santiago, k. (2017). </w:t>
+        <w:t>santiago</w:t>
+      </w:r>
+      <w:proofErr w:type="spellEnd"/>
+      <w:r>
+        <w:rPr>
+          <w:color w:val="666666"/>
+          <w:sz w:val="20"/>
+          <w:szCs w:val="20"/>
+          <w:shd w:val="clear" w:color="auto" w:fill="FFFFFF"/>
+        </w:rPr>
+        <w:t>, k. (2017). </w:t>
       </w:r>
       <w:r>
         <w:rPr>
@@ -12831,7 +13101,27 @@
           <w:szCs w:val="20"/>
           <w:shd w:val="clear" w:color="auto" w:fill="FFFFFF"/>
         </w:rPr>
-        <w:t>C.A.P. Calicdan, Warehouse management system on RFID. 2013, p.4,5</w:t>
+        <w:t xml:space="preserve">C.A.P. </w:t>
+      </w:r>
+      <w:proofErr w:type="spellStart"/>
+      <w:r>
+        <w:rPr>
+          <w:color w:val="666666"/>
+          <w:sz w:val="20"/>
+          <w:szCs w:val="20"/>
+          <w:shd w:val="clear" w:color="auto" w:fill="FFFFFF"/>
+        </w:rPr>
+        <w:t>Calicdan</w:t>
+      </w:r>
+      <w:proofErr w:type="spellEnd"/>
+      <w:r>
+        <w:rPr>
+          <w:color w:val="666666"/>
+          <w:sz w:val="20"/>
+          <w:szCs w:val="20"/>
+          <w:shd w:val="clear" w:color="auto" w:fill="FFFFFF"/>
+        </w:rPr>
+        <w:t>, Warehouse management system on RFID. 2013, p.4,5</w:t>
       </w:r>
     </w:p>
     <w:p>
@@ -13088,8 +13378,9 @@
           <w:szCs w:val="20"/>
           <w:shd w:val="clear" w:color="auto" w:fill="FFFFFF"/>
         </w:rPr>
-        <w:t xml:space="preserve"> En.wikipedia.org</w:t>
-      </w:r>
+        <w:t xml:space="preserve"> </w:t>
+      </w:r>
+      <w:proofErr w:type="gramStart"/>
       <w:r>
         <w:rPr>
           <w:rStyle w:val="selectable"/>
@@ -13098,7 +13389,28 @@
           <w:szCs w:val="20"/>
           <w:shd w:val="clear" w:color="auto" w:fill="FFFFFF"/>
         </w:rPr>
-        <w:t>.(2017). </w:t>
+        <w:t>En.wikipedia.org</w:t>
+      </w:r>
+      <w:r>
+        <w:rPr>
+          <w:rStyle w:val="selectable"/>
+          <w:color w:val="666666"/>
+          <w:sz w:val="20"/>
+          <w:szCs w:val="20"/>
+          <w:shd w:val="clear" w:color="auto" w:fill="FFFFFF"/>
+        </w:rPr>
+        <w:t>.(</w:t>
+      </w:r>
+      <w:proofErr w:type="gramEnd"/>
+      <w:r>
+        <w:rPr>
+          <w:rStyle w:val="selectable"/>
+          <w:color w:val="666666"/>
+          <w:sz w:val="20"/>
+          <w:szCs w:val="20"/>
+          <w:shd w:val="clear" w:color="auto" w:fill="FFFFFF"/>
+        </w:rPr>
+        <w:t>2017). </w:t>
       </w:r>
       <w:r>
         <w:rPr>
@@ -13185,7 +13497,7 @@
       <w:type w:val="nextColumn"/>
       <w:pgSz w:w="11906" w:h="16838" w:code="9"/>
       <w:pgMar w:top="720" w:right="1440" w:bottom="720" w:left="1440" w:header="144" w:footer="144" w:gutter="0"/>
-      <w:pgNumType w:start="8"/>
+      <w:pgNumType w:start="15"/>
       <w:cols w:space="720"/>
       <w:docGrid w:linePitch="360"/>
     </w:sectPr>
@@ -13216,131 +13528,106 @@
 <w:ftr xmlns:wpc="http://schemas.microsoft.com/office/word/2010/wordprocessingCanvas" xmlns:cx="http://schemas.microsoft.com/office/drawing/2014/chartex" xmlns:cx1="http://schemas.microsoft.com/office/drawing/2015/9/8/chartex" xmlns:cx2="http://schemas.microsoft.com/office/drawing/2015/10/21/chartex" xmlns:cx3="http://schemas.microsoft.com/office/drawing/2016/5/9/chartex" xmlns:cx4="http://schemas.microsoft.com/office/drawing/2016/5/10/chartex" xmlns:cx5="http://schemas.microsoft.com/office/drawing/2016/5/11/chartex" xmlns:cx6="http://schemas.microsoft.com/office/drawing/2016/5/12/chartex" xmlns:cx7="http://schemas.microsoft.com/office/drawing/2016/5/13/chartex" xmlns:cx8="http://schemas.microsoft.com/office/drawing/2016/5/14/chartex" xmlns:mc="http://schemas.openxmlformats.org/markup-compatibility/2006" xmlns:aink="http://schemas.microsoft.com/office/drawing/2016/ink" xmlns:am3d="http://schemas.microsoft.com/office/drawing/2017/model3d" xmlns:o="urn:schemas-microsoft-com:office:office" xmlns:r="http://schemas.openxmlformats.org/officeDocument/2006/relationships" xmlns:m="http://schemas.openxmlformats.org/officeDocument/2006/math" xmlns:v="urn:schemas-microsoft-com:vml" xmlns:wp14="http://schemas.microsoft.com/office/word/2010/wordprocessingDrawing" xmlns:wp="http://schemas.openxmlformats.org/drawingml/2006/wordprocessingDrawing" xmlns:w10="urn:schemas-microsoft-com:office:word" xmlns:w="http://schemas.openxmlformats.org/wordprocessingml/2006/main" xmlns:w14="http://schemas.microsoft.com/office/word/2010/wordml" xmlns:w15="http://schemas.microsoft.com/office/word/2012/wordml" xmlns:w16cid="http://schemas.microsoft.com/office/word/2016/wordml/cid" xmlns:w16se="http://schemas.microsoft.com/office/word/2015/wordml/symex" xmlns:wpg="http://schemas.microsoft.com/office/word/2010/wordprocessingGroup" xmlns:wpi="http://schemas.microsoft.com/office/word/2010/wordprocessingInk" xmlns:wne="http://schemas.microsoft.com/office/word/2006/wordml" xmlns:wps="http://schemas.microsoft.com/office/word/2010/wordprocessingShape" mc:Ignorable="w14 w15 w16se w16cid wp14">
   <w:p>
     <w:pPr>
-      <w:pStyle w:val="Heading6Char"/>
+      <w:pBdr>
+        <w:top w:val="single" w:sz="4" w:space="8" w:color="5B9BD5" w:themeColor="accent1"/>
+      </w:pBdr>
+      <w:spacing w:before="360"/>
+      <w:contextualSpacing/>
+      <w:jc w:val="right"/>
+      <w:rPr>
+        <w:color w:val="1F4E79" w:themeColor="accent1" w:themeShade="80"/>
+      </w:rPr>
     </w:pPr>
+    <w:r>
+      <w:rPr>
+        <w:noProof/>
+        <w:color w:val="1F4E79" w:themeColor="accent1" w:themeShade="80"/>
+      </w:rPr>
+      <w:fldChar w:fldCharType="begin"/>
+    </w:r>
+    <w:r>
+      <w:rPr>
+        <w:noProof/>
+        <w:color w:val="1F4E79" w:themeColor="accent1" w:themeShade="80"/>
+      </w:rPr>
+      <w:instrText xml:space="preserve"> PAGE   \* MERGEFORMAT </w:instrText>
+    </w:r>
+    <w:r>
+      <w:rPr>
+        <w:noProof/>
+        <w:color w:val="1F4E79" w:themeColor="accent1" w:themeShade="80"/>
+      </w:rPr>
+      <w:fldChar w:fldCharType="separate"/>
+    </w:r>
+    <w:r>
+      <w:rPr>
+        <w:noProof/>
+        <w:color w:val="1F4E79" w:themeColor="accent1" w:themeShade="80"/>
+      </w:rPr>
+      <w:t>4</w:t>
+    </w:r>
+    <w:r>
+      <w:rPr>
+        <w:noProof/>
+        <w:color w:val="1F4E79" w:themeColor="accent1" w:themeShade="80"/>
+      </w:rPr>
+      <w:fldChar w:fldCharType="end"/>
+    </w:r>
   </w:p>
 </w:ftr>
 </file>
 
 <file path=word/footer2.xml><?xml version="1.0" encoding="utf-8"?>
 <w:ftr xmlns:wpc="http://schemas.microsoft.com/office/word/2010/wordprocessingCanvas" xmlns:cx="http://schemas.microsoft.com/office/drawing/2014/chartex" xmlns:cx1="http://schemas.microsoft.com/office/drawing/2015/9/8/chartex" xmlns:cx2="http://schemas.microsoft.com/office/drawing/2015/10/21/chartex" xmlns:cx3="http://schemas.microsoft.com/office/drawing/2016/5/9/chartex" xmlns:cx4="http://schemas.microsoft.com/office/drawing/2016/5/10/chartex" xmlns:cx5="http://schemas.microsoft.com/office/drawing/2016/5/11/chartex" xmlns:cx6="http://schemas.microsoft.com/office/drawing/2016/5/12/chartex" xmlns:cx7="http://schemas.microsoft.com/office/drawing/2016/5/13/chartex" xmlns:cx8="http://schemas.microsoft.com/office/drawing/2016/5/14/chartex" xmlns:mc="http://schemas.openxmlformats.org/markup-compatibility/2006" xmlns:aink="http://schemas.microsoft.com/office/drawing/2016/ink" xmlns:am3d="http://schemas.microsoft.com/office/drawing/2017/model3d" xmlns:o="urn:schemas-microsoft-com:office:office" xmlns:r="http://schemas.openxmlformats.org/officeDocument/2006/relationships" xmlns:m="http://schemas.openxmlformats.org/officeDocument/2006/math" xmlns:v="urn:schemas-microsoft-com:vml" xmlns:wp14="http://schemas.microsoft.com/office/word/2010/wordprocessingDrawing" xmlns:wp="http://schemas.openxmlformats.org/drawingml/2006/wordprocessingDrawing" xmlns:w10="urn:schemas-microsoft-com:office:word" xmlns:w="http://schemas.openxmlformats.org/wordprocessingml/2006/main" xmlns:w14="http://schemas.microsoft.com/office/word/2010/wordml" xmlns:w15="http://schemas.microsoft.com/office/word/2012/wordml" xmlns:w16cid="http://schemas.microsoft.com/office/word/2016/wordml/cid" xmlns:w16se="http://schemas.microsoft.com/office/word/2015/wordml/symex" xmlns:wpg="http://schemas.microsoft.com/office/word/2010/wordprocessingGroup" xmlns:wpi="http://schemas.microsoft.com/office/word/2010/wordprocessingInk" xmlns:wne="http://schemas.microsoft.com/office/word/2006/wordml" xmlns:wps="http://schemas.microsoft.com/office/word/2010/wordprocessingShape" mc:Ignorable="w14 w15 w16se w16cid wp14">
+  <w:bookmarkStart w:id="147" w:name="_Toc490164110"/>
   <w:p>
     <w:pPr>
-      <w:pStyle w:val="Heading6Char"/>
       <w:pBdr>
         <w:top w:val="single" w:sz="4" w:space="8" w:color="5B9BD5" w:themeColor="accent1"/>
       </w:pBdr>
       <w:spacing w:before="360"/>
       <w:contextualSpacing/>
       <w:jc w:val="right"/>
+      <w:rPr>
+        <w:color w:val="1F4E79" w:themeColor="accent1" w:themeShade="80"/>
+      </w:rPr>
     </w:pPr>
     <w:r>
       <w:rPr>
         <w:noProof/>
-        <w:color w:val="404040" w:themeColor="text1" w:themeTint="BF"/>
+        <w:color w:val="1F4E79" w:themeColor="accent1" w:themeShade="80"/>
       </w:rPr>
       <w:fldChar w:fldCharType="begin"/>
     </w:r>
     <w:r>
       <w:rPr>
         <w:noProof/>
-        <w:color w:val="404040" w:themeColor="text1" w:themeTint="BF"/>
+        <w:color w:val="1F4E79" w:themeColor="accent1" w:themeShade="80"/>
       </w:rPr>
       <w:instrText xml:space="preserve"> PAGE   \* MERGEFORMAT </w:instrText>
     </w:r>
     <w:r>
       <w:rPr>
         <w:noProof/>
-        <w:color w:val="404040" w:themeColor="text1" w:themeTint="BF"/>
+        <w:color w:val="1F4E79" w:themeColor="accent1" w:themeShade="80"/>
       </w:rPr>
       <w:fldChar w:fldCharType="separate"/>
     </w:r>
     <w:r>
       <w:rPr>
         <w:noProof/>
-        <w:color w:val="404040" w:themeColor="text1" w:themeTint="BF"/>
-      </w:rPr>
-      <w:t>4</w:t>
+        <w:color w:val="1F4E79" w:themeColor="accent1" w:themeShade="80"/>
+      </w:rPr>
+      <w:t>20</w:t>
     </w:r>
     <w:r>
       <w:rPr>
         <w:noProof/>
-        <w:color w:val="404040" w:themeColor="text1" w:themeTint="BF"/>
+        <w:color w:val="1F4E79" w:themeColor="accent1" w:themeShade="80"/>
       </w:rPr>
       <w:fldChar w:fldCharType="end"/>
     </w:r>
-  </w:p>
-</w:ftr>
-</file>
-
-<file path=word/footer3.xml><?xml version="1.0" encoding="utf-8"?>
-<w:ftr xmlns:wpc="http://schemas.microsoft.com/office/word/2010/wordprocessingCanvas" xmlns:cx="http://schemas.microsoft.com/office/drawing/2014/chartex" xmlns:cx1="http://schemas.microsoft.com/office/drawing/2015/9/8/chartex" xmlns:cx2="http://schemas.microsoft.com/office/drawing/2015/10/21/chartex" xmlns:cx3="http://schemas.microsoft.com/office/drawing/2016/5/9/chartex" xmlns:cx4="http://schemas.microsoft.com/office/drawing/2016/5/10/chartex" xmlns:cx5="http://schemas.microsoft.com/office/drawing/2016/5/11/chartex" xmlns:cx6="http://schemas.microsoft.com/office/drawing/2016/5/12/chartex" xmlns:cx7="http://schemas.microsoft.com/office/drawing/2016/5/13/chartex" xmlns:cx8="http://schemas.microsoft.com/office/drawing/2016/5/14/chartex" xmlns:mc="http://schemas.openxmlformats.org/markup-compatibility/2006" xmlns:aink="http://schemas.microsoft.com/office/drawing/2016/ink" xmlns:am3d="http://schemas.microsoft.com/office/drawing/2017/model3d" xmlns:o="urn:schemas-microsoft-com:office:office" xmlns:r="http://schemas.openxmlformats.org/officeDocument/2006/relationships" xmlns:m="http://schemas.openxmlformats.org/officeDocument/2006/math" xmlns:v="urn:schemas-microsoft-com:vml" xmlns:wp14="http://schemas.microsoft.com/office/word/2010/wordprocessingDrawing" xmlns:wp="http://schemas.openxmlformats.org/drawingml/2006/wordprocessingDrawing" xmlns:w10="urn:schemas-microsoft-com:office:word" xmlns:w="http://schemas.openxmlformats.org/wordprocessingml/2006/main" xmlns:w14="http://schemas.microsoft.com/office/word/2010/wordml" xmlns:w15="http://schemas.microsoft.com/office/word/2012/wordml" xmlns:w16cid="http://schemas.microsoft.com/office/word/2016/wordml/cid" xmlns:w16se="http://schemas.microsoft.com/office/word/2015/wordml/symex" xmlns:wpg="http://schemas.microsoft.com/office/word/2010/wordprocessingGroup" xmlns:wpi="http://schemas.microsoft.com/office/word/2010/wordprocessingInk" xmlns:wne="http://schemas.microsoft.com/office/word/2006/wordml" xmlns:wps="http://schemas.microsoft.com/office/word/2010/wordprocessingShape" mc:Ignorable="w14 w15 w16se w16cid wp14">
-  <w:p>
-    <w:pPr>
-      <w:pStyle w:val="Heading6Char"/>
-    </w:pPr>
-  </w:p>
-</w:ftr>
-</file>
-
-<file path=word/footer4.xml><?xml version="1.0" encoding="utf-8"?>
-<w:ftr xmlns:wpc="http://schemas.microsoft.com/office/word/2010/wordprocessingCanvas" xmlns:cx="http://schemas.microsoft.com/office/drawing/2014/chartex" xmlns:cx1="http://schemas.microsoft.com/office/drawing/2015/9/8/chartex" xmlns:cx2="http://schemas.microsoft.com/office/drawing/2015/10/21/chartex" xmlns:cx3="http://schemas.microsoft.com/office/drawing/2016/5/9/chartex" xmlns:cx4="http://schemas.microsoft.com/office/drawing/2016/5/10/chartex" xmlns:cx5="http://schemas.microsoft.com/office/drawing/2016/5/11/chartex" xmlns:cx6="http://schemas.microsoft.com/office/drawing/2016/5/12/chartex" xmlns:cx7="http://schemas.microsoft.com/office/drawing/2016/5/13/chartex" xmlns:cx8="http://schemas.microsoft.com/office/drawing/2016/5/14/chartex" xmlns:mc="http://schemas.openxmlformats.org/markup-compatibility/2006" xmlns:aink="http://schemas.microsoft.com/office/drawing/2016/ink" xmlns:am3d="http://schemas.microsoft.com/office/drawing/2017/model3d" xmlns:o="urn:schemas-microsoft-com:office:office" xmlns:r="http://schemas.openxmlformats.org/officeDocument/2006/relationships" xmlns:m="http://schemas.openxmlformats.org/officeDocument/2006/math" xmlns:v="urn:schemas-microsoft-com:vml" xmlns:wp14="http://schemas.microsoft.com/office/word/2010/wordprocessingDrawing" xmlns:wp="http://schemas.openxmlformats.org/drawingml/2006/wordprocessingDrawing" xmlns:w10="urn:schemas-microsoft-com:office:word" xmlns:w="http://schemas.openxmlformats.org/wordprocessingml/2006/main" xmlns:w14="http://schemas.microsoft.com/office/word/2010/wordml" xmlns:w15="http://schemas.microsoft.com/office/word/2012/wordml" xmlns:w16cid="http://schemas.microsoft.com/office/word/2016/wordml/cid" xmlns:w16se="http://schemas.microsoft.com/office/word/2015/wordml/symex" xmlns:wpg="http://schemas.microsoft.com/office/word/2010/wordprocessingGroup" xmlns:wpi="http://schemas.microsoft.com/office/word/2010/wordprocessingInk" xmlns:wne="http://schemas.microsoft.com/office/word/2006/wordml" xmlns:wps="http://schemas.microsoft.com/office/word/2010/wordprocessingShape" mc:Ignorable="w14 w15 w16se w16cid wp14">
-  <w:bookmarkStart w:id="147" w:name="_Toc490164110"/>
-  <w:p>
-    <w:pPr>
-      <w:pStyle w:val="Heading6Char"/>
-      <w:pBdr>
-        <w:top w:val="single" w:sz="4" w:space="8" w:color="5B9BD5" w:themeColor="accent1"/>
-      </w:pBdr>
-      <w:spacing w:before="360"/>
-      <w:contextualSpacing/>
-      <w:jc w:val="right"/>
-      <w:rPr>
-        <w:noProof/>
-        <w:color w:val="404040" w:themeColor="text1" w:themeTint="BF"/>
-      </w:rPr>
-    </w:pPr>
-    <w:r>
-      <w:rPr>
-        <w:noProof/>
-        <w:color w:val="404040" w:themeColor="text1" w:themeTint="BF"/>
-      </w:rPr>
-      <w:fldChar w:fldCharType="begin"/>
-    </w:r>
-    <w:r>
-      <w:rPr>
-        <w:noProof/>
-        <w:color w:val="404040" w:themeColor="text1" w:themeTint="BF"/>
-      </w:rPr>
-      <w:instrText xml:space="preserve"> PAGE   \* MERGEFORMAT </w:instrText>
-    </w:r>
-    <w:r>
-      <w:rPr>
-        <w:noProof/>
-        <w:color w:val="404040" w:themeColor="text1" w:themeTint="BF"/>
-      </w:rPr>
-      <w:fldChar w:fldCharType="separate"/>
-    </w:r>
-    <w:r>
-      <w:rPr>
-        <w:noProof/>
-        <w:color w:val="404040" w:themeColor="text1" w:themeTint="BF"/>
-      </w:rPr>
-      <w:t>14</w:t>
-    </w:r>
-    <w:r>
-      <w:rPr>
-        <w:noProof/>
-        <w:color w:val="404040" w:themeColor="text1" w:themeTint="BF"/>
-      </w:rPr>
-      <w:fldChar w:fldCharType="end"/>
-    </w:r>
-  </w:p>
-  <w:bookmarkEnd w:id="147"/>
-  <w:p>
-    <w:pPr>
-      <w:pStyle w:val="Heading6Char"/>
-    </w:pPr>
+    <w:bookmarkEnd w:id="147"/>
   </w:p>
 </w:ftr>
 </file>
@@ -13368,17 +13655,6 @@
 <w:hdr xmlns:wpc="http://schemas.microsoft.com/office/word/2010/wordprocessingCanvas" xmlns:cx="http://schemas.microsoft.com/office/drawing/2014/chartex" xmlns:cx1="http://schemas.microsoft.com/office/drawing/2015/9/8/chartex" xmlns:cx2="http://schemas.microsoft.com/office/drawing/2015/10/21/chartex" xmlns:cx3="http://schemas.microsoft.com/office/drawing/2016/5/9/chartex" xmlns:cx4="http://schemas.microsoft.com/office/drawing/2016/5/10/chartex" xmlns:cx5="http://schemas.microsoft.com/office/drawing/2016/5/11/chartex" xmlns:cx6="http://schemas.microsoft.com/office/drawing/2016/5/12/chartex" xmlns:cx7="http://schemas.microsoft.com/office/drawing/2016/5/13/chartex" xmlns:cx8="http://schemas.microsoft.com/office/drawing/2016/5/14/chartex" xmlns:mc="http://schemas.openxmlformats.org/markup-compatibility/2006" xmlns:aink="http://schemas.microsoft.com/office/drawing/2016/ink" xmlns:am3d="http://schemas.microsoft.com/office/drawing/2017/model3d" xmlns:o="urn:schemas-microsoft-com:office:office" xmlns:r="http://schemas.openxmlformats.org/officeDocument/2006/relationships" xmlns:m="http://schemas.openxmlformats.org/officeDocument/2006/math" xmlns:v="urn:schemas-microsoft-com:vml" xmlns:wp14="http://schemas.microsoft.com/office/word/2010/wordprocessingDrawing" xmlns:wp="http://schemas.openxmlformats.org/drawingml/2006/wordprocessingDrawing" xmlns:w10="urn:schemas-microsoft-com:office:word" xmlns:w="http://schemas.openxmlformats.org/wordprocessingml/2006/main" xmlns:w14="http://schemas.microsoft.com/office/word/2010/wordml" xmlns:w15="http://schemas.microsoft.com/office/word/2012/wordml" xmlns:w16cid="http://schemas.microsoft.com/office/word/2016/wordml/cid" xmlns:w16se="http://schemas.microsoft.com/office/word/2015/wordml/symex" xmlns:wpg="http://schemas.microsoft.com/office/word/2010/wordprocessingGroup" xmlns:wpi="http://schemas.microsoft.com/office/word/2010/wordprocessingInk" xmlns:wne="http://schemas.microsoft.com/office/word/2006/wordml" xmlns:wps="http://schemas.microsoft.com/office/word/2010/wordprocessingShape" mc:Ignorable="w14 w15 w16se w16cid wp14">
   <w:p>
     <w:pPr>
-      <w:pStyle w:val="Heading4Char"/>
-    </w:pPr>
-  </w:p>
-</w:hdr>
-</file>
-
-<file path=word/header2.xml><?xml version="1.0" encoding="utf-8"?>
-<w:hdr xmlns:wpc="http://schemas.microsoft.com/office/word/2010/wordprocessingCanvas" xmlns:cx="http://schemas.microsoft.com/office/drawing/2014/chartex" xmlns:cx1="http://schemas.microsoft.com/office/drawing/2015/9/8/chartex" xmlns:cx2="http://schemas.microsoft.com/office/drawing/2015/10/21/chartex" xmlns:cx3="http://schemas.microsoft.com/office/drawing/2016/5/9/chartex" xmlns:cx4="http://schemas.microsoft.com/office/drawing/2016/5/10/chartex" xmlns:cx5="http://schemas.microsoft.com/office/drawing/2016/5/11/chartex" xmlns:cx6="http://schemas.microsoft.com/office/drawing/2016/5/12/chartex" xmlns:cx7="http://schemas.microsoft.com/office/drawing/2016/5/13/chartex" xmlns:cx8="http://schemas.microsoft.com/office/drawing/2016/5/14/chartex" xmlns:mc="http://schemas.openxmlformats.org/markup-compatibility/2006" xmlns:aink="http://schemas.microsoft.com/office/drawing/2016/ink" xmlns:am3d="http://schemas.microsoft.com/office/drawing/2017/model3d" xmlns:o="urn:schemas-microsoft-com:office:office" xmlns:r="http://schemas.openxmlformats.org/officeDocument/2006/relationships" xmlns:m="http://schemas.openxmlformats.org/officeDocument/2006/math" xmlns:v="urn:schemas-microsoft-com:vml" xmlns:wp14="http://schemas.microsoft.com/office/word/2010/wordprocessingDrawing" xmlns:wp="http://schemas.openxmlformats.org/drawingml/2006/wordprocessingDrawing" xmlns:w10="urn:schemas-microsoft-com:office:word" xmlns:w="http://schemas.openxmlformats.org/wordprocessingml/2006/main" xmlns:w14="http://schemas.microsoft.com/office/word/2010/wordml" xmlns:w15="http://schemas.microsoft.com/office/word/2012/wordml" xmlns:w16cid="http://schemas.microsoft.com/office/word/2016/wordml/cid" xmlns:w16se="http://schemas.microsoft.com/office/word/2015/wordml/symex" xmlns:wpg="http://schemas.microsoft.com/office/word/2010/wordprocessingGroup" xmlns:wpi="http://schemas.microsoft.com/office/word/2010/wordprocessingInk" xmlns:wne="http://schemas.microsoft.com/office/word/2006/wordml" xmlns:wps="http://schemas.microsoft.com/office/word/2010/wordprocessingShape" mc:Ignorable="w14 w15 w16se w16cid wp14">
-  <w:p>
-    <w:pPr>
-      <w:pStyle w:val="Heading4Char"/>
       <w:pBdr>
         <w:bottom w:val="single" w:sz="4" w:space="8" w:color="5B9BD5" w:themeColor="accent1"/>
       </w:pBdr>
@@ -13386,16 +13662,16 @@
       <w:jc w:val="right"/>
       <w:rPr>
         <w:color w:val="404040" w:themeColor="text1" w:themeTint="BF"/>
-        <w:sz w:val="22"/>
-        <w:szCs w:val="22"/>
+        <w:sz w:val="20"/>
+        <w:szCs w:val="20"/>
       </w:rPr>
     </w:pPr>
     <w:sdt>
       <w:sdtPr>
         <w:rPr>
-          <w:color w:val="404040" w:themeColor="text1" w:themeTint="BF"/>
-          <w:sz w:val="22"/>
-          <w:szCs w:val="22"/>
+          <w:color w:val="1F4E79" w:themeColor="accent1" w:themeShade="80"/>
+          <w:sz w:val="20"/>
+          <w:szCs w:val="20"/>
         </w:rPr>
         <w:alias w:val="Title"/>
         <w:tag w:val=""/>
@@ -13409,11 +13685,11 @@
       <w:sdtContent>
         <w:r>
           <w:rPr>
-            <w:color w:val="404040" w:themeColor="text1" w:themeTint="BF"/>
-            <w:sz w:val="22"/>
-            <w:szCs w:val="22"/>
+            <w:color w:val="1F4E79" w:themeColor="accent1" w:themeShade="80"/>
+            <w:sz w:val="20"/>
+            <w:szCs w:val="20"/>
           </w:rPr>
-          <w:t>Inventory Management System | Project Proposal</w:t>
+          <w:t>ITP-17-MLB-WK-15 | Inventory Management System | Project Proposal</w:t>
         </w:r>
       </w:sdtContent>
     </w:sdt>
@@ -13421,43 +13697,33 @@
 </w:hdr>
 </file>
 
-<file path=word/header3.xml><?xml version="1.0" encoding="utf-8"?>
+<file path=word/header2.xml><?xml version="1.0" encoding="utf-8"?>
 <w:hdr xmlns:wpc="http://schemas.microsoft.com/office/word/2010/wordprocessingCanvas" xmlns:cx="http://schemas.microsoft.com/office/drawing/2014/chartex" xmlns:cx1="http://schemas.microsoft.com/office/drawing/2015/9/8/chartex" xmlns:cx2="http://schemas.microsoft.com/office/drawing/2015/10/21/chartex" xmlns:cx3="http://schemas.microsoft.com/office/drawing/2016/5/9/chartex" xmlns:cx4="http://schemas.microsoft.com/office/drawing/2016/5/10/chartex" xmlns:cx5="http://schemas.microsoft.com/office/drawing/2016/5/11/chartex" xmlns:cx6="http://schemas.microsoft.com/office/drawing/2016/5/12/chartex" xmlns:cx7="http://schemas.microsoft.com/office/drawing/2016/5/13/chartex" xmlns:cx8="http://schemas.microsoft.com/office/drawing/2016/5/14/chartex" xmlns:mc="http://schemas.openxmlformats.org/markup-compatibility/2006" xmlns:aink="http://schemas.microsoft.com/office/drawing/2016/ink" xmlns:am3d="http://schemas.microsoft.com/office/drawing/2017/model3d" xmlns:o="urn:schemas-microsoft-com:office:office" xmlns:r="http://schemas.openxmlformats.org/officeDocument/2006/relationships" xmlns:m="http://schemas.openxmlformats.org/officeDocument/2006/math" xmlns:v="urn:schemas-microsoft-com:vml" xmlns:wp14="http://schemas.microsoft.com/office/word/2010/wordprocessingDrawing" xmlns:wp="http://schemas.openxmlformats.org/drawingml/2006/wordprocessingDrawing" xmlns:w10="urn:schemas-microsoft-com:office:word" xmlns:w="http://schemas.openxmlformats.org/wordprocessingml/2006/main" xmlns:w14="http://schemas.microsoft.com/office/word/2010/wordml" xmlns:w15="http://schemas.microsoft.com/office/word/2012/wordml" xmlns:w16cid="http://schemas.microsoft.com/office/word/2016/wordml/cid" xmlns:w16se="http://schemas.microsoft.com/office/word/2015/wordml/symex" xmlns:wpg="http://schemas.microsoft.com/office/word/2010/wordprocessingGroup" xmlns:wpi="http://schemas.microsoft.com/office/word/2010/wordprocessingInk" xmlns:wne="http://schemas.microsoft.com/office/word/2006/wordml" xmlns:wps="http://schemas.microsoft.com/office/word/2010/wordprocessingShape" mc:Ignorable="w14 w15 w16se w16cid wp14">
   <w:p>
     <w:pPr>
-      <w:pStyle w:val="Heading4Char"/>
-    </w:pPr>
-  </w:p>
-</w:hdr>
-</file>
-
-<file path=word/header4.xml><?xml version="1.0" encoding="utf-8"?>
-<w:hdr xmlns:wpc="http://schemas.microsoft.com/office/word/2010/wordprocessingCanvas" xmlns:cx="http://schemas.microsoft.com/office/drawing/2014/chartex" xmlns:cx1="http://schemas.microsoft.com/office/drawing/2015/9/8/chartex" xmlns:cx2="http://schemas.microsoft.com/office/drawing/2015/10/21/chartex" xmlns:cx3="http://schemas.microsoft.com/office/drawing/2016/5/9/chartex" xmlns:cx4="http://schemas.microsoft.com/office/drawing/2016/5/10/chartex" xmlns:cx5="http://schemas.microsoft.com/office/drawing/2016/5/11/chartex" xmlns:cx6="http://schemas.microsoft.com/office/drawing/2016/5/12/chartex" xmlns:cx7="http://schemas.microsoft.com/office/drawing/2016/5/13/chartex" xmlns:cx8="http://schemas.microsoft.com/office/drawing/2016/5/14/chartex" xmlns:mc="http://schemas.openxmlformats.org/markup-compatibility/2006" xmlns:aink="http://schemas.microsoft.com/office/drawing/2016/ink" xmlns:am3d="http://schemas.microsoft.com/office/drawing/2017/model3d" xmlns:o="urn:schemas-microsoft-com:office:office" xmlns:r="http://schemas.openxmlformats.org/officeDocument/2006/relationships" xmlns:m="http://schemas.openxmlformats.org/officeDocument/2006/math" xmlns:v="urn:schemas-microsoft-com:vml" xmlns:wp14="http://schemas.microsoft.com/office/word/2010/wordprocessingDrawing" xmlns:wp="http://schemas.openxmlformats.org/drawingml/2006/wordprocessingDrawing" xmlns:w10="urn:schemas-microsoft-com:office:word" xmlns:w="http://schemas.openxmlformats.org/wordprocessingml/2006/main" xmlns:w14="http://schemas.microsoft.com/office/word/2010/wordml" xmlns:w15="http://schemas.microsoft.com/office/word/2012/wordml" xmlns:w16cid="http://schemas.microsoft.com/office/word/2016/wordml/cid" xmlns:w16se="http://schemas.microsoft.com/office/word/2015/wordml/symex" xmlns:wpg="http://schemas.microsoft.com/office/word/2010/wordprocessingGroup" xmlns:wpi="http://schemas.microsoft.com/office/word/2010/wordprocessingInk" xmlns:wne="http://schemas.microsoft.com/office/word/2006/wordml" xmlns:wps="http://schemas.microsoft.com/office/word/2010/wordprocessingShape" mc:Ignorable="w14 w15 w16se w16cid wp14">
-  <w:p>
-    <w:pPr>
-      <w:pStyle w:val="Heading4Char"/>
       <w:pBdr>
         <w:bottom w:val="single" w:sz="4" w:space="8" w:color="5B9BD5" w:themeColor="accent1"/>
       </w:pBdr>
-      <w:spacing w:after="360"/>
       <w:contextualSpacing/>
       <w:jc w:val="right"/>
       <w:rPr>
         <w:color w:val="404040" w:themeColor="text1" w:themeTint="BF"/>
+        <w:sz w:val="18"/>
+        <w:szCs w:val="18"/>
       </w:rPr>
     </w:pPr>
     <w:sdt>
       <w:sdtPr>
         <w:rPr>
-          <w:bCs/>
-          <w:sz w:val="20"/>
-          <w:szCs w:val="20"/>
+          <w:color w:val="1F4E79" w:themeColor="accent1" w:themeShade="80"/>
+          <w:sz w:val="18"/>
+          <w:szCs w:val="18"/>
         </w:rPr>
         <w:alias w:val="Title"/>
         <w:tag w:val=""/>
-        <w:id w:val="943038343"/>
+        <w:id w:val="118892832"/>
         <w:placeholder>
-          <w:docPart w:val="7F3127E6E2334442B432FBEAE531048F"/>
+          <w:docPart w:val="8511F292495B4369B943AF8647BC5107"/>
         </w:placeholder>
         <w:dataBinding w:prefixMappings="xmlns:ns0='http://purl.org/dc/elements/1.1/' xmlns:ns1='http://schemas.openxmlformats.org/package/2006/metadata/core-properties' " w:xpath="/ns1:coreProperties[1]/ns0:title[1]" w:storeItemID="{6C3C8BC8-F283-45AE-878A-BAB7291924A1}"/>
         <w:text/>
@@ -13465,23 +13731,14 @@
       <w:sdtContent>
         <w:r>
           <w:rPr>
-            <w:bCs/>
-            <w:sz w:val="20"/>
-            <w:szCs w:val="20"/>
+            <w:color w:val="1F4E79" w:themeColor="accent1" w:themeShade="80"/>
+            <w:sz w:val="18"/>
+            <w:szCs w:val="18"/>
           </w:rPr>
-          <w:t>Inventory Management System | Project Proposal</w:t>
+          <w:t>ITP-17-MLB-WK-15 | Inventory Management System | Project Proposal</w:t>
         </w:r>
       </w:sdtContent>
     </w:sdt>
-  </w:p>
-  <w:p>
-    <w:pPr>
-      <w:pStyle w:val="Heading4Char"/>
-      <w:rPr>
-        <w:sz w:val="20"/>
-        <w:szCs w:val="20"/>
-      </w:rPr>
-    </w:pPr>
   </w:p>
 </w:hdr>
 </file>
@@ -14276,7 +14533,7 @@
     <w:lvl w:ilvl="1">
       <w:start w:val="1"/>
       <w:numFmt w:val="decimal"/>
-      <w:pStyle w:val="Hyperlink"/>
+      <w:pStyle w:val="Style1"/>
       <w:lvlText w:val="%1.%2."/>
       <w:lvlJc w:val="left"/>
       <w:pPr>
@@ -18675,6 +18932,7 @@
     <w:lsdException w:name="Emphasis" w:qFormat="1"/>
     <w:lsdException w:name="HTML Sample" w:semiHidden="1" w:unhideWhenUsed="1"/>
     <w:lsdException w:name="HTML Variable" w:semiHidden="1" w:unhideWhenUsed="1"/>
+    <w:lsdException w:name="Normal Table" w:semiHidden="1" w:unhideWhenUsed="1"/>
     <w:lsdException w:name="No List" w:uiPriority="99"/>
     <w:lsdException w:name="Outline List 1" w:semiHidden="1" w:unhideWhenUsed="1"/>
     <w:lsdException w:name="Outline List 2" w:semiHidden="1" w:unhideWhenUsed="1"/>
@@ -18720,7 +18978,9 @@
     <w:lsdException w:name="Table Subtle 2" w:semiHidden="1" w:unhideWhenUsed="1"/>
     <w:lsdException w:name="Table Web 1" w:semiHidden="1" w:unhideWhenUsed="1"/>
     <w:lsdException w:name="Table Web 2" w:semiHidden="1" w:unhideWhenUsed="1"/>
+    <w:lsdException w:name="Table Web 3" w:semiHidden="1" w:unhideWhenUsed="1"/>
     <w:lsdException w:name="Balloon Text" w:semiHidden="1" w:unhideWhenUsed="1"/>
+    <w:lsdException w:name="Table Theme" w:semiHidden="1" w:unhideWhenUsed="1"/>
     <w:lsdException w:name="Placeholder Text" w:semiHidden="1" w:uiPriority="99"/>
     <w:lsdException w:name="No Spacing" w:uiPriority="1" w:qFormat="1"/>
     <w:lsdException w:name="Light Shading" w:uiPriority="60"/>
@@ -20206,35 +20466,6 @@
   <w:docParts>
     <w:docPart>
       <w:docPartPr>
-        <w:name w:val="7F3127E6E2334442B432FBEAE531048F"/>
-        <w:category>
-          <w:name w:val="General"/>
-          <w:gallery w:val="placeholder"/>
-        </w:category>
-        <w:types>
-          <w:type w:val="bbPlcHdr"/>
-        </w:types>
-        <w:behaviors>
-          <w:behavior w:val="content"/>
-        </w:behaviors>
-        <w:guid w:val="{378856F9-79B1-4366-BC8A-39190A67AA10}"/>
-      </w:docPartPr>
-      <w:docPartBody>
-        <w:p>
-          <w:pPr>
-            <w:pStyle w:val="7F3127E6E2334442B432FBEAE531048F"/>
-          </w:pPr>
-          <w:r>
-            <w:rPr>
-              <w:color w:val="404040" w:themeColor="text1" w:themeTint="BF"/>
-            </w:rPr>
-            <w:t>[Document title]</w:t>
-          </w:r>
-        </w:p>
-      </w:docPartBody>
-    </w:docPart>
-    <w:docPart>
-      <w:docPartPr>
         <w:name w:val="89F8BB34BEF34A1BBB4EE89CDABA4965"/>
         <w:category>
           <w:name w:val="General"/>
@@ -20252,6 +20483,35 @@
         <w:p>
           <w:pPr>
             <w:pStyle w:val="89F8BB34BEF34A1BBB4EE89CDABA4965"/>
+          </w:pPr>
+          <w:r>
+            <w:rPr>
+              <w:color w:val="404040" w:themeColor="text1" w:themeTint="BF"/>
+            </w:rPr>
+            <w:t>[Document title]</w:t>
+          </w:r>
+        </w:p>
+      </w:docPartBody>
+    </w:docPart>
+    <w:docPart>
+      <w:docPartPr>
+        <w:name w:val="8511F292495B4369B943AF8647BC5107"/>
+        <w:category>
+          <w:name w:val="General"/>
+          <w:gallery w:val="placeholder"/>
+        </w:category>
+        <w:types>
+          <w:type w:val="bbPlcHdr"/>
+        </w:types>
+        <w:behaviors>
+          <w:behavior w:val="content"/>
+        </w:behaviors>
+        <w:guid w:val="{FA877D0C-4CCF-4D5F-BCE5-4870B737054C}"/>
+      </w:docPartPr>
+      <w:docPartBody>
+        <w:p>
+          <w:pPr>
+            <w:pStyle w:val="8511F292495B4369B943AF8647BC5107"/>
           </w:pPr>
           <w:r>
             <w:rPr>
@@ -20308,14 +20568,14 @@
     <w:charset w:val="00"/>
     <w:family w:val="roman"/>
     <w:pitch w:val="variable"/>
-    <w:sig w:usb0="E00002FF" w:usb1="400004FF" w:usb2="00000000" w:usb3="00000000" w:csb0="0000019F" w:csb1="00000000"/>
+    <w:sig w:usb0="A00002EF" w:usb1="4000004B" w:usb2="00000000" w:usb3="00000000" w:csb0="0000009F" w:csb1="00000000"/>
   </w:font>
   <w:font w:name="Calibri">
     <w:panose1 w:val="020F0502020204030204"/>
     <w:charset w:val="00"/>
     <w:family w:val="swiss"/>
     <w:pitch w:val="variable"/>
-    <w:sig w:usb0="E0002AFF" w:usb1="C000247B" w:usb2="00000009" w:usb3="00000000" w:csb0="000001FF" w:csb1="00000000"/>
+    <w:sig w:usb0="E00002FF" w:usb1="4000ACFF" w:usb2="00000001" w:usb3="00000000" w:csb0="0000019F" w:csb1="00000000"/>
   </w:font>
   <w:font w:name="Arial">
     <w:panose1 w:val="020B0604020202020204"/>
@@ -20361,7 +20621,7 @@
     <w:charset w:val="00"/>
     <w:family w:val="swiss"/>
     <w:pitch w:val="variable"/>
-    <w:sig w:usb0="E0002AFF" w:usb1="C000247B" w:usb2="00000009" w:usb3="00000000" w:csb0="000001FF" w:csb1="00000000"/>
+    <w:sig w:usb0="A00002EF" w:usb1="4000207B" w:usb2="00000000" w:usb3="00000000" w:csb0="0000009F" w:csb1="00000000"/>
   </w:font>
 </w:fonts>
 </file>
@@ -20382,6 +20642,7 @@
   <w:rsids>
     <w:rsidRoot w:val="00085E8C"/>
     <w:rsid w:val="00085E8C"/>
+    <w:rsid w:val="00847B1D"/>
   </w:rsids>
   <m:mathPr>
     <m:mathFont m:val="Cambria Math"/>
@@ -20861,6 +21122,18 @@
     <w:name w:val="89F8BB34BEF34A1BBB4EE89CDABA4965"/>
     <w:rsid w:val="00085E8C"/>
   </w:style>
+  <w:style w:type="paragraph" w:customStyle="1" w:styleId="806D7B01C5A14E0FB3ADE979939997BD">
+    <w:name w:val="806D7B01C5A14E0FB3ADE979939997BD"/>
+    <w:rsid w:val="00847B1D"/>
+  </w:style>
+  <w:style w:type="paragraph" w:customStyle="1" w:styleId="E2AB88801BF34DDFB2AA0A05F54224C1">
+    <w:name w:val="E2AB88801BF34DDFB2AA0A05F54224C1"/>
+    <w:rsid w:val="00847B1D"/>
+  </w:style>
+  <w:style w:type="paragraph" w:customStyle="1" w:styleId="8511F292495B4369B943AF8647BC5107">
+    <w:name w:val="8511F292495B4369B943AF8647BC5107"/>
+    <w:rsid w:val="00847B1D"/>
+  </w:style>
 </w:styles>
 </file>
 
@@ -21137,7 +21410,7 @@
 </file>
 
 <file path=customXml/itemProps1.xml><?xml version="1.0" encoding="utf-8"?>
-<ds:datastoreItem xmlns:ds="http://schemas.openxmlformats.org/officeDocument/2006/customXml" ds:itemID="{6BCBA965-3CF0-4DEF-851F-C53E76210253}">
+<ds:datastoreItem xmlns:ds="http://schemas.openxmlformats.org/officeDocument/2006/customXml" ds:itemID="{BE8493C2-94C9-48BC-8B0F-DF746D0C04B9}">
   <ds:schemaRefs>
     <ds:schemaRef ds:uri="http://schemas.openxmlformats.org/officeDocument/2006/bibliography"/>
   </ds:schemaRefs>

</xml_diff>